<commit_message>
Modifico Word - Parte de Variables constantes.
</commit_message>
<xml_diff>
--- a/TP1 - LABV.docx
+++ b/TP1 - LABV.docx
@@ -3345,73 +3345,42 @@
           <w:color w:val="auto"/>
           <w:u w:val="single"/>
         </w:rPr>
-        <w:t xml:space="preserve">Método </w:t>
-      </w:r>
-      <w:proofErr w:type="gramStart"/>
+        <w:t>Método toString():</w:t>
+      </w:r>
+      <w:bookmarkEnd w:id="2"/>
+    </w:p>
+    <w:p>
+      <w:pPr>
+        <w:spacing w:line="276" w:lineRule="auto"/>
+        <w:rPr>
+          <w:sz w:val="28"/>
+          <w:szCs w:val="28"/>
+        </w:rPr>
+      </w:pPr>
+    </w:p>
+    <w:p>
+      <w:pPr>
+        <w:spacing w:line="276" w:lineRule="auto"/>
+        <w:rPr>
+          <w:sz w:val="28"/>
+          <w:szCs w:val="28"/>
+        </w:rPr>
+      </w:pPr>
+      <w:r>
+        <w:rPr>
+          <w:sz w:val="28"/>
+          <w:szCs w:val="28"/>
+        </w:rPr>
+        <w:t>Para mostrar el método “</w:t>
+      </w:r>
       <w:r>
         <w:rPr>
           <w:b/>
           <w:bCs/>
-          <w:color w:val="auto"/>
-          <w:u w:val="single"/>
-        </w:rPr>
-        <w:t>toString(</w:t>
-      </w:r>
-      <w:proofErr w:type="gramEnd"/>
-      <w:r>
-        <w:rPr>
-          <w:b/>
-          <w:bCs/>
-          <w:color w:val="auto"/>
-          <w:u w:val="single"/>
-        </w:rPr>
-        <w:t>):</w:t>
-      </w:r>
-      <w:bookmarkEnd w:id="2"/>
-    </w:p>
-    <w:p>
-      <w:pPr>
-        <w:spacing w:line="276" w:lineRule="auto"/>
-        <w:rPr>
-          <w:sz w:val="28"/>
-          <w:szCs w:val="28"/>
-        </w:rPr>
-      </w:pPr>
-    </w:p>
-    <w:p>
-      <w:pPr>
-        <w:spacing w:line="276" w:lineRule="auto"/>
-        <w:rPr>
-          <w:sz w:val="28"/>
-          <w:szCs w:val="28"/>
-        </w:rPr>
-      </w:pPr>
-      <w:r>
-        <w:rPr>
-          <w:sz w:val="28"/>
-          <w:szCs w:val="28"/>
-        </w:rPr>
-        <w:t>Para mostrar el método “</w:t>
-      </w:r>
-      <w:proofErr w:type="gramStart"/>
-      <w:r>
-        <w:rPr>
-          <w:b/>
-          <w:bCs/>
-          <w:sz w:val="28"/>
-          <w:szCs w:val="28"/>
-        </w:rPr>
-        <w:t>toString(</w:t>
-      </w:r>
-      <w:proofErr w:type="gramEnd"/>
-      <w:r>
-        <w:rPr>
-          <w:b/>
-          <w:bCs/>
-          <w:sz w:val="28"/>
-          <w:szCs w:val="28"/>
-        </w:rPr>
-        <w:t>)</w:t>
+          <w:sz w:val="28"/>
+          <w:szCs w:val="28"/>
+        </w:rPr>
+        <w:t>toString()</w:t>
       </w:r>
       <w:r>
         <w:rPr>
@@ -3517,7 +3486,6 @@
         </w:rPr>
         <w:t xml:space="preserve"> el método “</w:t>
       </w:r>
-      <w:proofErr w:type="gramStart"/>
       <w:r>
         <w:rPr>
           <w:b/>
@@ -3525,9 +3493,15 @@
           <w:sz w:val="28"/>
           <w:szCs w:val="28"/>
         </w:rPr>
-        <w:t>toString(</w:t>
-      </w:r>
-      <w:proofErr w:type="gramEnd"/>
+        <w:t>toString()</w:t>
+      </w:r>
+      <w:r>
+        <w:rPr>
+          <w:sz w:val="28"/>
+          <w:szCs w:val="28"/>
+        </w:rPr>
+        <w:t>” de la clase “</w:t>
+      </w:r>
       <w:r>
         <w:rPr>
           <w:b/>
@@ -3535,14 +3509,78 @@
           <w:sz w:val="28"/>
           <w:szCs w:val="28"/>
         </w:rPr>
-        <w:t>)</w:t>
-      </w:r>
-      <w:r>
-        <w:rPr>
-          <w:sz w:val="28"/>
-          <w:szCs w:val="28"/>
-        </w:rPr>
-        <w:t>” de la clase “</w:t>
+        <w:t>Entrada</w:t>
+      </w:r>
+      <w:r>
+        <w:rPr>
+          <w:sz w:val="28"/>
+          <w:szCs w:val="28"/>
+        </w:rPr>
+        <w:t>”</w:t>
+      </w:r>
+      <w:r>
+        <w:rPr>
+          <w:sz w:val="28"/>
+          <w:szCs w:val="28"/>
+        </w:rPr>
+        <w:t>.</w:t>
+      </w:r>
+    </w:p>
+    <w:p>
+      <w:pPr>
+        <w:pStyle w:val="Ttulo1"/>
+      </w:pPr>
+    </w:p>
+    <w:p>
+      <w:pPr>
+        <w:pStyle w:val="Ttulo1"/>
+      </w:pPr>
+    </w:p>
+    <w:p>
+      <w:pPr>
+        <w:pStyle w:val="Ttulo1"/>
+      </w:pPr>
+    </w:p>
+    <w:p>
+      <w:pPr>
+        <w:pStyle w:val="Ttulo1"/>
+      </w:pPr>
+    </w:p>
+    <w:p>
+      <w:pPr>
+        <w:pStyle w:val="Ttulo1"/>
+      </w:pPr>
+    </w:p>
+    <w:p>
+      <w:pPr>
+        <w:pStyle w:val="Ttulo1"/>
+      </w:pPr>
+    </w:p>
+    <w:p>
+      <w:pPr>
+        <w:pStyle w:val="Ttulo1"/>
+      </w:pPr>
+    </w:p>
+    <w:p>
+      <w:pPr>
+        <w:pStyle w:val="Ttulo1"/>
+      </w:pPr>
+    </w:p>
+    <w:p/>
+    <w:p>
+      <w:r>
+        <w:rPr>
+          <w:sz w:val="28"/>
+          <w:szCs w:val="28"/>
+        </w:rPr>
+        <w:t>Después</w:t>
+      </w:r>
+      <w:r>
+        <w:rPr>
+          <w:sz w:val="28"/>
+          <w:szCs w:val="28"/>
+        </w:rPr>
+        <w:t xml:space="preserve"> también tenemos método “</w:t>
       </w:r>
       <w:r>
         <w:rPr>
@@ -3551,98 +3589,7 @@
           <w:sz w:val="28"/>
           <w:szCs w:val="28"/>
         </w:rPr>
-        <w:t>Entrada</w:t>
-      </w:r>
-      <w:r>
-        <w:rPr>
-          <w:sz w:val="28"/>
-          <w:szCs w:val="28"/>
-        </w:rPr>
-        <w:t>”</w:t>
-      </w:r>
-      <w:r>
-        <w:rPr>
-          <w:sz w:val="28"/>
-          <w:szCs w:val="28"/>
-        </w:rPr>
-        <w:t>.</w:t>
-      </w:r>
-    </w:p>
-    <w:p>
-      <w:pPr>
-        <w:pStyle w:val="Ttulo1"/>
-      </w:pPr>
-    </w:p>
-    <w:p>
-      <w:pPr>
-        <w:pStyle w:val="Ttulo1"/>
-      </w:pPr>
-    </w:p>
-    <w:p>
-      <w:pPr>
-        <w:pStyle w:val="Ttulo1"/>
-      </w:pPr>
-    </w:p>
-    <w:p>
-      <w:pPr>
-        <w:pStyle w:val="Ttulo1"/>
-      </w:pPr>
-    </w:p>
-    <w:p>
-      <w:pPr>
-        <w:pStyle w:val="Ttulo1"/>
-      </w:pPr>
-    </w:p>
-    <w:p>
-      <w:pPr>
-        <w:pStyle w:val="Ttulo1"/>
-      </w:pPr>
-    </w:p>
-    <w:p>
-      <w:pPr>
-        <w:pStyle w:val="Ttulo1"/>
-      </w:pPr>
-    </w:p>
-    <w:p>
-      <w:pPr>
-        <w:pStyle w:val="Ttulo1"/>
-      </w:pPr>
-    </w:p>
-    <w:p/>
-    <w:p>
-      <w:r>
-        <w:rPr>
-          <w:sz w:val="28"/>
-          <w:szCs w:val="28"/>
-        </w:rPr>
-        <w:t>Después</w:t>
-      </w:r>
-      <w:r>
-        <w:rPr>
-          <w:sz w:val="28"/>
-          <w:szCs w:val="28"/>
-        </w:rPr>
-        <w:t xml:space="preserve"> también tenemos método “</w:t>
-      </w:r>
-      <w:proofErr w:type="gramStart"/>
-      <w:r>
-        <w:rPr>
-          <w:b/>
-          <w:bCs/>
-          <w:sz w:val="28"/>
-          <w:szCs w:val="28"/>
-        </w:rPr>
-        <w:t>toString(</w:t>
-      </w:r>
-      <w:proofErr w:type="gramEnd"/>
-      <w:r>
-        <w:rPr>
-          <w:b/>
-          <w:bCs/>
-          <w:sz w:val="28"/>
-          <w:szCs w:val="28"/>
-        </w:rPr>
-        <w:t>)</w:t>
+        <w:t>toString()</w:t>
       </w:r>
       <w:r>
         <w:rPr>
@@ -3842,7 +3789,6 @@
         </w:rPr>
         <w:t>Por último, tenemos la función “</w:t>
       </w:r>
-      <w:proofErr w:type="gramStart"/>
       <w:r>
         <w:rPr>
           <w:b/>
@@ -3850,17 +3796,7 @@
           <w:sz w:val="28"/>
           <w:szCs w:val="28"/>
         </w:rPr>
-        <w:t>mostrarEntradas(</w:t>
-      </w:r>
-      <w:proofErr w:type="gramEnd"/>
-      <w:r>
-        <w:rPr>
-          <w:b/>
-          <w:bCs/>
-          <w:sz w:val="28"/>
-          <w:szCs w:val="28"/>
-        </w:rPr>
-        <w:t>)</w:t>
+        <w:t>mostrarEntradas()</w:t>
       </w:r>
       <w:r>
         <w:rPr>
@@ -4021,67 +3957,30 @@
           <w:sz w:val="28"/>
           <w:szCs w:val="28"/>
         </w:rPr>
-        <w:t xml:space="preserve">En este caso pusimos como variable </w:t>
-      </w:r>
-      <w:r>
-        <w:rPr>
-          <w:sz w:val="28"/>
-          <w:szCs w:val="28"/>
-        </w:rPr>
-        <w:t>constante</w:t>
-      </w:r>
-      <w:r>
-        <w:rPr>
-          <w:sz w:val="28"/>
-          <w:szCs w:val="28"/>
-        </w:rPr>
-        <w:t xml:space="preserve"> a la variable que se utiliza para </w:t>
-      </w:r>
-      <w:r>
-        <w:rPr>
-          <w:sz w:val="28"/>
-          <w:szCs w:val="28"/>
-        </w:rPr>
-        <w:t>la duración de cada evento</w:t>
-      </w:r>
-      <w:r>
-        <w:rPr>
-          <w:sz w:val="28"/>
-          <w:szCs w:val="28"/>
-        </w:rPr>
-        <w:t>.</w:t>
-      </w:r>
-    </w:p>
-    <w:p>
-      <w:pPr>
-        <w:rPr>
-          <w:sz w:val="28"/>
-          <w:szCs w:val="28"/>
-        </w:rPr>
-      </w:pPr>
-      <w:r>
-        <w:rPr>
-          <w:sz w:val="28"/>
-          <w:szCs w:val="28"/>
-        </w:rPr>
-        <w:t>En este caso damos por hecho que todos los eventos cuentan con la misma duración.</w:t>
-      </w:r>
-    </w:p>
-    <w:p>
-      <w:pPr>
-        <w:rPr>
-          <w:sz w:val="28"/>
-          <w:szCs w:val="28"/>
-        </w:rPr>
-      </w:pPr>
-      <w:r>
-        <w:rPr>
-          <w:sz w:val="28"/>
-          <w:szCs w:val="28"/>
-        </w:rPr>
-        <w:t>Como aparece en la imagen, esto se encuentra en la clase “</w:t>
-      </w:r>
-      <w:proofErr w:type="spellStart"/>
+        <w:t>En este caso pusimos como variable</w:t>
+      </w:r>
+      <w:r>
+        <w:rPr>
+          <w:sz w:val="28"/>
+          <w:szCs w:val="28"/>
+        </w:rPr>
+        <w:t>s constantes a las variables que van a tener el valor de cada tipo de entrada para cada uno de los eventos.</w:t>
+      </w:r>
+    </w:p>
+    <w:p>
+      <w:pPr>
+        <w:rPr>
+          <w:sz w:val="28"/>
+          <w:szCs w:val="28"/>
+        </w:rPr>
+      </w:pPr>
+      <w:r>
+        <w:rPr>
+          <w:sz w:val="28"/>
+          <w:szCs w:val="28"/>
+        </w:rPr>
+        <w:t>Hicimos una clase llamada “</w:t>
+      </w:r>
       <w:r>
         <w:rPr>
           <w:b/>
@@ -4089,70 +3988,738 @@
           <w:sz w:val="28"/>
           <w:szCs w:val="28"/>
         </w:rPr>
-        <w:t>EventoAbstracto</w:t>
-      </w:r>
-      <w:proofErr w:type="spellEnd"/>
-      <w:r>
-        <w:rPr>
-          <w:sz w:val="28"/>
-          <w:szCs w:val="28"/>
-        </w:rPr>
-        <w:t xml:space="preserve">” y la variable </w:t>
-      </w:r>
-      <w:r>
-        <w:rPr>
-          <w:sz w:val="28"/>
-          <w:szCs w:val="28"/>
-        </w:rPr>
-        <w:t>constante</w:t>
-      </w:r>
-      <w:r>
-        <w:rPr>
-          <w:sz w:val="28"/>
-          <w:szCs w:val="28"/>
-        </w:rPr>
-        <w:t xml:space="preserve"> </w:t>
-      </w:r>
-      <w:r>
-        <w:rPr>
-          <w:sz w:val="28"/>
-          <w:szCs w:val="28"/>
-        </w:rPr>
-        <w:t>es</w:t>
-      </w:r>
-      <w:r>
-        <w:rPr>
-          <w:sz w:val="28"/>
-          <w:szCs w:val="28"/>
-        </w:rPr>
-        <w:t xml:space="preserve"> “</w:t>
-      </w:r>
-      <w:proofErr w:type="spellStart"/>
-      <w:r>
-        <w:rPr>
-          <w:b/>
-          <w:bCs/>
-          <w:sz w:val="28"/>
-          <w:szCs w:val="28"/>
-        </w:rPr>
-        <w:t>duracionEnMinutos</w:t>
-      </w:r>
-      <w:proofErr w:type="spellEnd"/>
-      <w:r>
-        <w:rPr>
-          <w:sz w:val="28"/>
-          <w:szCs w:val="28"/>
-        </w:rPr>
-        <w:t>”.</w:t>
-      </w:r>
-    </w:p>
-    <w:p>
+        <w:t>Constantes</w:t>
+      </w:r>
+      <w:r>
+        <w:rPr>
+          <w:sz w:val="28"/>
+          <w:szCs w:val="28"/>
+        </w:rPr>
+        <w:t>” que contenga todas estas constantes y luego estas son llamadas en su correspondiente momento en el main.</w:t>
+      </w:r>
+      <w:r>
+        <w:rPr>
+          <w:sz w:val="28"/>
+          <w:szCs w:val="28"/>
+        </w:rPr>
+        <w:tab/>
+      </w:r>
+      <w:r>
+        <w:rPr>
+          <w:sz w:val="28"/>
+          <w:szCs w:val="28"/>
+        </w:rPr>
+        <w:tab/>
+      </w:r>
+    </w:p>
+    <w:p>
+      <w:pPr>
+        <w:rPr>
+          <w:sz w:val="28"/>
+          <w:szCs w:val="28"/>
+        </w:rPr>
+      </w:pPr>
+    </w:p>
+    <w:p>
+      <w:r>
+        <w:rPr>
+          <w:noProof/>
+        </w:rPr>
+        <mc:AlternateContent>
+          <mc:Choice Requires="wps">
+            <w:drawing>
+              <wp:anchor distT="0" distB="0" distL="114300" distR="114300" simplePos="0" relativeHeight="251747328" behindDoc="0" locked="0" layoutInCell="1" allowOverlap="1" wp14:anchorId="3ADC1579" wp14:editId="6FF56036">
+                <wp:simplePos x="0" y="0"/>
+                <wp:positionH relativeFrom="column">
+                  <wp:posOffset>5530215</wp:posOffset>
+                </wp:positionH>
+                <wp:positionV relativeFrom="paragraph">
+                  <wp:posOffset>246380</wp:posOffset>
+                </wp:positionV>
+                <wp:extent cx="28575" cy="1352550"/>
+                <wp:effectExtent l="57150" t="19050" r="66675" b="38100"/>
+                <wp:wrapNone/>
+                <wp:docPr id="73" name="Conector recto de flecha 73"/>
+                <wp:cNvGraphicFramePr/>
+                <a:graphic xmlns:a="http://schemas.openxmlformats.org/drawingml/2006/main">
+                  <a:graphicData uri="http://schemas.microsoft.com/office/word/2010/wordprocessingShape">
+                    <wps:wsp>
+                      <wps:cNvCnPr/>
+                      <wps:spPr>
+                        <a:xfrm>
+                          <a:off x="0" y="0"/>
+                          <a:ext cx="28575" cy="1352550"/>
+                        </a:xfrm>
+                        <a:prstGeom prst="straightConnector1">
+                          <a:avLst/>
+                        </a:prstGeom>
+                        <a:ln w="28575">
+                          <a:solidFill>
+                            <a:srgbClr val="FF0000"/>
+                          </a:solidFill>
+                          <a:tailEnd type="triangle"/>
+                        </a:ln>
+                      </wps:spPr>
+                      <wps:style>
+                        <a:lnRef idx="1">
+                          <a:schemeClr val="accent1"/>
+                        </a:lnRef>
+                        <a:fillRef idx="0">
+                          <a:schemeClr val="accent1"/>
+                        </a:fillRef>
+                        <a:effectRef idx="0">
+                          <a:schemeClr val="accent1"/>
+                        </a:effectRef>
+                        <a:fontRef idx="minor">
+                          <a:schemeClr val="tx1"/>
+                        </a:fontRef>
+                      </wps:style>
+                      <wps:bodyPr/>
+                    </wps:wsp>
+                  </a:graphicData>
+                </a:graphic>
+              </wp:anchor>
+            </w:drawing>
+          </mc:Choice>
+          <mc:Fallback>
+            <w:pict>
+              <v:shapetype w14:anchorId="20E465F4" id="_x0000_t32" coordsize="21600,21600" o:spt="32" o:oned="t" path="m,l21600,21600e" filled="f">
+                <v:path arrowok="t" fillok="f" o:connecttype="none"/>
+                <o:lock v:ext="edit" shapetype="t"/>
+              </v:shapetype>
+              <v:shape id="Conector recto de flecha 73" o:spid="_x0000_s1026" type="#_x0000_t32" style="position:absolute;margin-left:435.45pt;margin-top:19.4pt;width:2.25pt;height:106.5pt;z-index:251747328;visibility:visible;mso-wrap-style:square;mso-wrap-distance-left:9pt;mso-wrap-distance-top:0;mso-wrap-distance-right:9pt;mso-wrap-distance-bottom:0;mso-position-horizontal:absolute;mso-position-horizontal-relative:text;mso-position-vertical:absolute;mso-position-vertical-relative:text" o:gfxdata="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" strokecolor="red" strokeweight="2.25pt">
+                <v:stroke endarrow="block" joinstyle="miter"/>
+              </v:shape>
+            </w:pict>
+          </mc:Fallback>
+        </mc:AlternateContent>
+      </w:r>
+      <w:r>
+        <w:rPr>
+          <w:noProof/>
+        </w:rPr>
+        <mc:AlternateContent>
+          <mc:Choice Requires="wps">
+            <w:drawing>
+              <wp:anchor distT="0" distB="0" distL="114300" distR="114300" simplePos="0" relativeHeight="251746304" behindDoc="0" locked="0" layoutInCell="1" allowOverlap="1" wp14:anchorId="00DB4BE0" wp14:editId="4126519C">
+                <wp:simplePos x="0" y="0"/>
+                <wp:positionH relativeFrom="column">
+                  <wp:posOffset>3901440</wp:posOffset>
+                </wp:positionH>
+                <wp:positionV relativeFrom="paragraph">
+                  <wp:posOffset>246380</wp:posOffset>
+                </wp:positionV>
+                <wp:extent cx="1619250" cy="9525"/>
+                <wp:effectExtent l="19050" t="19050" r="19050" b="28575"/>
+                <wp:wrapNone/>
+                <wp:docPr id="72" name="Conector recto 72"/>
+                <wp:cNvGraphicFramePr/>
+                <a:graphic xmlns:a="http://schemas.openxmlformats.org/drawingml/2006/main">
+                  <a:graphicData uri="http://schemas.microsoft.com/office/word/2010/wordprocessingShape">
+                    <wps:wsp>
+                      <wps:cNvCnPr/>
+                      <wps:spPr>
+                        <a:xfrm>
+                          <a:off x="0" y="0"/>
+                          <a:ext cx="1619250" cy="9525"/>
+                        </a:xfrm>
+                        <a:prstGeom prst="line">
+                          <a:avLst/>
+                        </a:prstGeom>
+                        <a:ln w="28575">
+                          <a:solidFill>
+                            <a:srgbClr val="FF0000"/>
+                          </a:solidFill>
+                        </a:ln>
+                      </wps:spPr>
+                      <wps:style>
+                        <a:lnRef idx="1">
+                          <a:schemeClr val="accent1"/>
+                        </a:lnRef>
+                        <a:fillRef idx="0">
+                          <a:schemeClr val="accent1"/>
+                        </a:fillRef>
+                        <a:effectRef idx="0">
+                          <a:schemeClr val="accent1"/>
+                        </a:effectRef>
+                        <a:fontRef idx="minor">
+                          <a:schemeClr val="tx1"/>
+                        </a:fontRef>
+                      </wps:style>
+                      <wps:bodyPr/>
+                    </wps:wsp>
+                  </a:graphicData>
+                </a:graphic>
+              </wp:anchor>
+            </w:drawing>
+          </mc:Choice>
+          <mc:Fallback>
+            <w:pict>
+              <v:line w14:anchorId="783E4832" id="Conector recto 72" o:spid="_x0000_s1026" style="position:absolute;z-index:251746304;visibility:visible;mso-wrap-style:square;mso-wrap-distance-left:9pt;mso-wrap-distance-top:0;mso-wrap-distance-right:9pt;mso-wrap-distance-bottom:0;mso-position-horizontal:absolute;mso-position-horizontal-relative:text;mso-position-vertical:absolute;mso-position-vertical-relative:text" from="307.2pt,19.4pt" to="434.7pt,20.15pt" o:gfxdata="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" strokecolor="red" strokeweight="2.25pt">
+                <v:stroke joinstyle="miter"/>
+              </v:line>
+            </w:pict>
+          </mc:Fallback>
+        </mc:AlternateContent>
+      </w:r>
+      <w:r>
+        <w:rPr>
+          <w:noProof/>
+        </w:rPr>
+        <mc:AlternateContent>
+          <mc:Choice Requires="wps">
+            <w:drawing>
+              <wp:anchor distT="0" distB="0" distL="114300" distR="114300" simplePos="0" relativeHeight="251745280" behindDoc="0" locked="0" layoutInCell="1" allowOverlap="1" wp14:anchorId="6163437F" wp14:editId="30EC17CF">
+                <wp:simplePos x="0" y="0"/>
+                <wp:positionH relativeFrom="margin">
+                  <wp:posOffset>2215515</wp:posOffset>
+                </wp:positionH>
+                <wp:positionV relativeFrom="paragraph">
+                  <wp:posOffset>436879</wp:posOffset>
+                </wp:positionV>
+                <wp:extent cx="1171575" cy="0"/>
+                <wp:effectExtent l="0" t="0" r="0" b="0"/>
+                <wp:wrapNone/>
+                <wp:docPr id="70" name="Conector recto 70"/>
+                <wp:cNvGraphicFramePr/>
+                <a:graphic xmlns:a="http://schemas.openxmlformats.org/drawingml/2006/main">
+                  <a:graphicData uri="http://schemas.microsoft.com/office/word/2010/wordprocessingShape">
+                    <wps:wsp>
+                      <wps:cNvCnPr/>
+                      <wps:spPr>
+                        <a:xfrm flipV="1">
+                          <a:off x="0" y="0"/>
+                          <a:ext cx="1171575" cy="0"/>
+                        </a:xfrm>
+                        <a:prstGeom prst="line">
+                          <a:avLst/>
+                        </a:prstGeom>
+                        <a:ln w="19050">
+                          <a:solidFill>
+                            <a:srgbClr val="FF0000"/>
+                          </a:solidFill>
+                        </a:ln>
+                      </wps:spPr>
+                      <wps:style>
+                        <a:lnRef idx="1">
+                          <a:schemeClr val="accent1"/>
+                        </a:lnRef>
+                        <a:fillRef idx="0">
+                          <a:schemeClr val="accent1"/>
+                        </a:fillRef>
+                        <a:effectRef idx="0">
+                          <a:schemeClr val="accent1"/>
+                        </a:effectRef>
+                        <a:fontRef idx="minor">
+                          <a:schemeClr val="tx1"/>
+                        </a:fontRef>
+                      </wps:style>
+                      <wps:bodyPr/>
+                    </wps:wsp>
+                  </a:graphicData>
+                </a:graphic>
+                <wp14:sizeRelH relativeFrom="margin">
+                  <wp14:pctWidth>0</wp14:pctWidth>
+                </wp14:sizeRelH>
+                <wp14:sizeRelV relativeFrom="margin">
+                  <wp14:pctHeight>0</wp14:pctHeight>
+                </wp14:sizeRelV>
+              </wp:anchor>
+            </w:drawing>
+          </mc:Choice>
+          <mc:Fallback>
+            <w:pict>
+              <v:line w14:anchorId="1AA4B5F9" id="Conector recto 70" o:spid="_x0000_s1026" style="position:absolute;flip:y;z-index:251745280;visibility:visible;mso-wrap-style:square;mso-width-percent:0;mso-height-percent:0;mso-wrap-distance-left:9pt;mso-wrap-distance-top:0;mso-wrap-distance-right:9pt;mso-wrap-distance-bottom:0;mso-position-horizontal:absolute;mso-position-horizontal-relative:margin;mso-position-vertical:absolute;mso-position-vertical-relative:text;mso-width-percent:0;mso-height-percent:0;mso-width-relative:margin;mso-height-relative:margin" from="174.45pt,34.4pt" to="266.7pt,34.4pt" o:gfxdata="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" strokecolor="red" strokeweight="1.5pt">
+                <v:stroke joinstyle="miter"/>
+                <w10:wrap anchorx="margin"/>
+              </v:line>
+            </w:pict>
+          </mc:Fallback>
+        </mc:AlternateContent>
+      </w:r>
+      <w:r>
+        <w:rPr>
+          <w:noProof/>
+        </w:rPr>
+        <mc:AlternateContent>
+          <mc:Choice Requires="wps">
+            <w:drawing>
+              <wp:anchor distT="0" distB="0" distL="114300" distR="114300" simplePos="0" relativeHeight="251743232" behindDoc="0" locked="0" layoutInCell="1" allowOverlap="1" wp14:anchorId="3D64693E" wp14:editId="74AF7C8D">
+                <wp:simplePos x="0" y="0"/>
+                <wp:positionH relativeFrom="margin">
+                  <wp:posOffset>2167890</wp:posOffset>
+                </wp:positionH>
+                <wp:positionV relativeFrom="paragraph">
+                  <wp:posOffset>294004</wp:posOffset>
+                </wp:positionV>
+                <wp:extent cx="904875" cy="0"/>
+                <wp:effectExtent l="0" t="0" r="0" b="0"/>
+                <wp:wrapNone/>
+                <wp:docPr id="69" name="Conector recto 69"/>
+                <wp:cNvGraphicFramePr/>
+                <a:graphic xmlns:a="http://schemas.openxmlformats.org/drawingml/2006/main">
+                  <a:graphicData uri="http://schemas.microsoft.com/office/word/2010/wordprocessingShape">
+                    <wps:wsp>
+                      <wps:cNvCnPr/>
+                      <wps:spPr>
+                        <a:xfrm>
+                          <a:off x="0" y="0"/>
+                          <a:ext cx="904875" cy="0"/>
+                        </a:xfrm>
+                        <a:prstGeom prst="line">
+                          <a:avLst/>
+                        </a:prstGeom>
+                        <a:ln w="19050">
+                          <a:solidFill>
+                            <a:srgbClr val="FF0000"/>
+                          </a:solidFill>
+                        </a:ln>
+                      </wps:spPr>
+                      <wps:style>
+                        <a:lnRef idx="1">
+                          <a:schemeClr val="accent1"/>
+                        </a:lnRef>
+                        <a:fillRef idx="0">
+                          <a:schemeClr val="accent1"/>
+                        </a:fillRef>
+                        <a:effectRef idx="0">
+                          <a:schemeClr val="accent1"/>
+                        </a:effectRef>
+                        <a:fontRef idx="minor">
+                          <a:schemeClr val="tx1"/>
+                        </a:fontRef>
+                      </wps:style>
+                      <wps:bodyPr/>
+                    </wps:wsp>
+                  </a:graphicData>
+                </a:graphic>
+                <wp14:sizeRelH relativeFrom="margin">
+                  <wp14:pctWidth>0</wp14:pctWidth>
+                </wp14:sizeRelH>
+                <wp14:sizeRelV relativeFrom="margin">
+                  <wp14:pctHeight>0</wp14:pctHeight>
+                </wp14:sizeRelV>
+              </wp:anchor>
+            </w:drawing>
+          </mc:Choice>
+          <mc:Fallback>
+            <w:pict>
+              <v:line w14:anchorId="2472B2AC" id="Conector recto 69" o:spid="_x0000_s1026" style="position:absolute;z-index:251743232;visibility:visible;mso-wrap-style:square;mso-width-percent:0;mso-height-percent:0;mso-wrap-distance-left:9pt;mso-wrap-distance-top:0;mso-wrap-distance-right:9pt;mso-wrap-distance-bottom:0;mso-position-horizontal:absolute;mso-position-horizontal-relative:margin;mso-position-vertical:absolute;mso-position-vertical-relative:text;mso-width-percent:0;mso-height-percent:0;mso-width-relative:margin;mso-height-relative:margin" from="170.7pt,23.15pt" to="241.95pt,23.15pt" o:gfxdata="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" strokecolor="red" strokeweight="1.5pt">
+                <v:stroke joinstyle="miter"/>
+                <w10:wrap anchorx="margin"/>
+              </v:line>
+            </w:pict>
+          </mc:Fallback>
+        </mc:AlternateContent>
+      </w:r>
+      <w:r>
+        <w:rPr>
+          <w:noProof/>
+        </w:rPr>
+        <mc:AlternateContent>
+          <mc:Choice Requires="wps">
+            <w:drawing>
+              <wp:anchor distT="0" distB="0" distL="114300" distR="114300" simplePos="0" relativeHeight="251736064" behindDoc="0" locked="0" layoutInCell="1" allowOverlap="1" wp14:anchorId="38EEE527" wp14:editId="06A7B659">
+                <wp:simplePos x="0" y="0"/>
+                <wp:positionH relativeFrom="margin">
+                  <wp:posOffset>2844165</wp:posOffset>
+                </wp:positionH>
+                <wp:positionV relativeFrom="paragraph">
+                  <wp:posOffset>2741929</wp:posOffset>
+                </wp:positionV>
+                <wp:extent cx="2505075" cy="447675"/>
+                <wp:effectExtent l="19050" t="19050" r="28575" b="28575"/>
+                <wp:wrapNone/>
+                <wp:docPr id="33" name="Elipse 33"/>
+                <wp:cNvGraphicFramePr/>
+                <a:graphic xmlns:a="http://schemas.openxmlformats.org/drawingml/2006/main">
+                  <a:graphicData uri="http://schemas.microsoft.com/office/word/2010/wordprocessingShape">
+                    <wps:wsp>
+                      <wps:cNvSpPr/>
+                      <wps:spPr>
+                        <a:xfrm>
+                          <a:off x="0" y="0"/>
+                          <a:ext cx="2505075" cy="447675"/>
+                        </a:xfrm>
+                        <a:prstGeom prst="ellipse">
+                          <a:avLst/>
+                        </a:prstGeom>
+                        <a:noFill/>
+                        <a:ln w="38100">
+                          <a:solidFill>
+                            <a:srgbClr val="FF0000"/>
+                          </a:solidFill>
+                        </a:ln>
+                      </wps:spPr>
+                      <wps:style>
+                        <a:lnRef idx="2">
+                          <a:schemeClr val="accent6"/>
+                        </a:lnRef>
+                        <a:fillRef idx="1">
+                          <a:schemeClr val="lt1"/>
+                        </a:fillRef>
+                        <a:effectRef idx="0">
+                          <a:schemeClr val="accent6"/>
+                        </a:effectRef>
+                        <a:fontRef idx="minor">
+                          <a:schemeClr val="dk1"/>
+                        </a:fontRef>
+                      </wps:style>
+                      <wps:bodyPr rot="0" spcFirstLastPara="0" vertOverflow="overflow" horzOverflow="overflow" vert="horz" wrap="square" lIns="91440" tIns="45720" rIns="91440" bIns="45720" numCol="1" spcCol="0" rtlCol="0" fromWordArt="0" anchor="ctr" anchorCtr="0" forceAA="0" compatLnSpc="1">
+                        <a:prstTxWarp prst="textNoShape">
+                          <a:avLst/>
+                        </a:prstTxWarp>
+                        <a:noAutofit/>
+                      </wps:bodyPr>
+                    </wps:wsp>
+                  </a:graphicData>
+                </a:graphic>
+                <wp14:sizeRelH relativeFrom="margin">
+                  <wp14:pctWidth>0</wp14:pctWidth>
+                </wp14:sizeRelH>
+                <wp14:sizeRelV relativeFrom="margin">
+                  <wp14:pctHeight>0</wp14:pctHeight>
+                </wp14:sizeRelV>
+              </wp:anchor>
+            </w:drawing>
+          </mc:Choice>
+          <mc:Fallback>
+            <w:pict>
+              <v:oval w14:anchorId="7D5234A6" id="Elipse 33" o:spid="_x0000_s1026" style="position:absolute;margin-left:223.95pt;margin-top:215.9pt;width:197.25pt;height:35.25pt;z-index:251736064;visibility:visible;mso-wrap-style:square;mso-width-percent:0;mso-height-percent:0;mso-wrap-distance-left:9pt;mso-wrap-distance-top:0;mso-wrap-distance-right:9pt;mso-wrap-distance-bottom:0;mso-position-horizontal:absolute;mso-position-horizontal-relative:margin;mso-position-vertical:absolute;mso-position-vertical-relative:text;mso-width-percent:0;mso-height-percent:0;mso-width-relative:margin;mso-height-relative:margin;v-text-anchor:middle" o:gfxdata="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" filled="f" strokecolor="red" strokeweight="3pt">
+                <v:stroke joinstyle="miter"/>
+                <w10:wrap anchorx="margin"/>
+              </v:oval>
+            </w:pict>
+          </mc:Fallback>
+        </mc:AlternateContent>
+      </w:r>
+      <w:r>
+        <w:rPr>
+          <w:noProof/>
+        </w:rPr>
+        <mc:AlternateContent>
+          <mc:Choice Requires="wps">
+            <w:drawing>
+              <wp:anchor distT="0" distB="0" distL="114300" distR="114300" simplePos="0" relativeHeight="251741184" behindDoc="0" locked="0" layoutInCell="1" allowOverlap="1" wp14:anchorId="3267DB19" wp14:editId="52DD7911">
+                <wp:simplePos x="0" y="0"/>
+                <wp:positionH relativeFrom="column">
+                  <wp:posOffset>3606165</wp:posOffset>
+                </wp:positionH>
+                <wp:positionV relativeFrom="paragraph">
+                  <wp:posOffset>1684655</wp:posOffset>
+                </wp:positionV>
+                <wp:extent cx="2390775" cy="333375"/>
+                <wp:effectExtent l="19050" t="19050" r="28575" b="28575"/>
+                <wp:wrapNone/>
+                <wp:docPr id="67" name="Rectángulo 67"/>
+                <wp:cNvGraphicFramePr/>
+                <a:graphic xmlns:a="http://schemas.openxmlformats.org/drawingml/2006/main">
+                  <a:graphicData uri="http://schemas.microsoft.com/office/word/2010/wordprocessingShape">
+                    <wps:wsp>
+                      <wps:cNvSpPr/>
+                      <wps:spPr>
+                        <a:xfrm>
+                          <a:off x="0" y="0"/>
+                          <a:ext cx="2390775" cy="333375"/>
+                        </a:xfrm>
+                        <a:prstGeom prst="rect">
+                          <a:avLst/>
+                        </a:prstGeom>
+                        <a:ln w="28575">
+                          <a:solidFill>
+                            <a:srgbClr val="FF0000"/>
+                          </a:solidFill>
+                        </a:ln>
+                      </wps:spPr>
+                      <wps:style>
+                        <a:lnRef idx="2">
+                          <a:schemeClr val="accent6"/>
+                        </a:lnRef>
+                        <a:fillRef idx="1">
+                          <a:schemeClr val="lt1"/>
+                        </a:fillRef>
+                        <a:effectRef idx="0">
+                          <a:schemeClr val="accent6"/>
+                        </a:effectRef>
+                        <a:fontRef idx="minor">
+                          <a:schemeClr val="dk1"/>
+                        </a:fontRef>
+                      </wps:style>
+                      <wps:txbx>
+                        <w:txbxContent>
+                          <w:p>
+                            <w:pPr>
+                              <w:jc w:val="center"/>
+                            </w:pPr>
+                            <w:r>
+                              <w:t>Pido el valor de las constantes.</w:t>
+                            </w:r>
+                          </w:p>
+                        </w:txbxContent>
+                      </wps:txbx>
+                      <wps:bodyPr rot="0" spcFirstLastPara="0" vertOverflow="overflow" horzOverflow="overflow" vert="horz" wrap="square" lIns="91440" tIns="45720" rIns="91440" bIns="45720" numCol="1" spcCol="0" rtlCol="0" fromWordArt="0" anchor="ctr" anchorCtr="0" forceAA="0" compatLnSpc="1">
+                        <a:prstTxWarp prst="textNoShape">
+                          <a:avLst/>
+                        </a:prstTxWarp>
+                        <a:noAutofit/>
+                      </wps:bodyPr>
+                    </wps:wsp>
+                  </a:graphicData>
+                </a:graphic>
+              </wp:anchor>
+            </w:drawing>
+          </mc:Choice>
+          <mc:Fallback>
+            <w:pict>
+              <v:rect w14:anchorId="3267DB19" id="Rectángulo 67" o:spid="_x0000_s1028" style="position:absolute;margin-left:283.95pt;margin-top:132.65pt;width:188.25pt;height:26.25pt;z-index:251741184;visibility:visible;mso-wrap-style:square;mso-wrap-distance-left:9pt;mso-wrap-distance-top:0;mso-wrap-distance-right:9pt;mso-wrap-distance-bottom:0;mso-position-horizontal:absolute;mso-position-horizontal-relative:text;mso-position-vertical:absolute;mso-position-vertical-relative:text;v-text-anchor:middle" o:gfxdata="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" fillcolor="white [3201]" strokecolor="red" strokeweight="2.25pt">
+                <v:textbox>
+                  <w:txbxContent>
+                    <w:p>
+                      <w:pPr>
+                        <w:jc w:val="center"/>
+                      </w:pPr>
+                      <w:r>
+                        <w:t>Pido el valor de las constantes.</w:t>
+                      </w:r>
+                    </w:p>
+                  </w:txbxContent>
+                </v:textbox>
+              </v:rect>
+            </w:pict>
+          </mc:Fallback>
+        </mc:AlternateContent>
+      </w:r>
+      <w:r>
+        <w:rPr>
+          <w:noProof/>
+        </w:rPr>
+        <mc:AlternateContent>
+          <mc:Choice Requires="wps">
+            <w:drawing>
+              <wp:anchor distT="0" distB="0" distL="114300" distR="114300" simplePos="0" relativeHeight="251740160" behindDoc="0" locked="0" layoutInCell="1" allowOverlap="1" wp14:anchorId="4FA568F0" wp14:editId="30B2E90A">
+                <wp:simplePos x="0" y="0"/>
+                <wp:positionH relativeFrom="column">
+                  <wp:posOffset>4692015</wp:posOffset>
+                </wp:positionH>
+                <wp:positionV relativeFrom="paragraph">
+                  <wp:posOffset>2094230</wp:posOffset>
+                </wp:positionV>
+                <wp:extent cx="180975" cy="742950"/>
+                <wp:effectExtent l="19050" t="38100" r="47625" b="19050"/>
+                <wp:wrapNone/>
+                <wp:docPr id="41" name="Conector recto de flecha 41"/>
+                <wp:cNvGraphicFramePr/>
+                <a:graphic xmlns:a="http://schemas.openxmlformats.org/drawingml/2006/main">
+                  <a:graphicData uri="http://schemas.microsoft.com/office/word/2010/wordprocessingShape">
+                    <wps:wsp>
+                      <wps:cNvCnPr/>
+                      <wps:spPr>
+                        <a:xfrm flipV="1">
+                          <a:off x="0" y="0"/>
+                          <a:ext cx="180975" cy="742950"/>
+                        </a:xfrm>
+                        <a:prstGeom prst="straightConnector1">
+                          <a:avLst/>
+                        </a:prstGeom>
+                        <a:ln w="28575">
+                          <a:solidFill>
+                            <a:srgbClr val="FF0000"/>
+                          </a:solidFill>
+                          <a:tailEnd type="triangle"/>
+                        </a:ln>
+                      </wps:spPr>
+                      <wps:style>
+                        <a:lnRef idx="1">
+                          <a:schemeClr val="accent1"/>
+                        </a:lnRef>
+                        <a:fillRef idx="0">
+                          <a:schemeClr val="accent1"/>
+                        </a:fillRef>
+                        <a:effectRef idx="0">
+                          <a:schemeClr val="accent1"/>
+                        </a:effectRef>
+                        <a:fontRef idx="minor">
+                          <a:schemeClr val="tx1"/>
+                        </a:fontRef>
+                      </wps:style>
+                      <wps:bodyPr/>
+                    </wps:wsp>
+                  </a:graphicData>
+                </a:graphic>
+              </wp:anchor>
+            </w:drawing>
+          </mc:Choice>
+          <mc:Fallback>
+            <w:pict>
+              <v:shape w14:anchorId="2483C364" id="Conector recto de flecha 41" o:spid="_x0000_s1026" type="#_x0000_t32" style="position:absolute;margin-left:369.45pt;margin-top:164.9pt;width:14.25pt;height:58.5pt;flip:y;z-index:251740160;visibility:visible;mso-wrap-style:square;mso-wrap-distance-left:9pt;mso-wrap-distance-top:0;mso-wrap-distance-right:9pt;mso-wrap-distance-bottom:0;mso-position-horizontal:absolute;mso-position-horizontal-relative:text;mso-position-vertical:absolute;mso-position-vertical-relative:text" o:gfxdata="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" strokecolor="red" strokeweight="2.25pt">
+                <v:stroke endarrow="block" joinstyle="miter"/>
+              </v:shape>
+            </w:pict>
+          </mc:Fallback>
+        </mc:AlternateContent>
+      </w:r>
+      <w:r>
+        <w:rPr>
+          <w:noProof/>
+        </w:rPr>
+        <mc:AlternateContent>
+          <mc:Choice Requires="wps">
+            <w:drawing>
+              <wp:anchor distT="0" distB="0" distL="114300" distR="114300" simplePos="0" relativeHeight="251737088" behindDoc="0" locked="0" layoutInCell="1" allowOverlap="1" wp14:anchorId="1C3D2C8B" wp14:editId="15F648FC">
+                <wp:simplePos x="0" y="0"/>
+                <wp:positionH relativeFrom="column">
+                  <wp:posOffset>3644264</wp:posOffset>
+                </wp:positionH>
+                <wp:positionV relativeFrom="paragraph">
+                  <wp:posOffset>2961004</wp:posOffset>
+                </wp:positionV>
+                <wp:extent cx="771525" cy="9525"/>
+                <wp:effectExtent l="0" t="0" r="28575" b="28575"/>
+                <wp:wrapNone/>
+                <wp:docPr id="38" name="Conector recto 38"/>
+                <wp:cNvGraphicFramePr/>
+                <a:graphic xmlns:a="http://schemas.openxmlformats.org/drawingml/2006/main">
+                  <a:graphicData uri="http://schemas.microsoft.com/office/word/2010/wordprocessingShape">
+                    <wps:wsp>
+                      <wps:cNvCnPr/>
+                      <wps:spPr>
+                        <a:xfrm flipV="1">
+                          <a:off x="0" y="0"/>
+                          <a:ext cx="771525" cy="9525"/>
+                        </a:xfrm>
+                        <a:prstGeom prst="line">
+                          <a:avLst/>
+                        </a:prstGeom>
+                        <a:ln w="19050">
+                          <a:solidFill>
+                            <a:srgbClr val="FF0000"/>
+                          </a:solidFill>
+                        </a:ln>
+                      </wps:spPr>
+                      <wps:style>
+                        <a:lnRef idx="1">
+                          <a:schemeClr val="accent1"/>
+                        </a:lnRef>
+                        <a:fillRef idx="0">
+                          <a:schemeClr val="accent1"/>
+                        </a:fillRef>
+                        <a:effectRef idx="0">
+                          <a:schemeClr val="accent1"/>
+                        </a:effectRef>
+                        <a:fontRef idx="minor">
+                          <a:schemeClr val="tx1"/>
+                        </a:fontRef>
+                      </wps:style>
+                      <wps:bodyPr/>
+                    </wps:wsp>
+                  </a:graphicData>
+                </a:graphic>
+                <wp14:sizeRelH relativeFrom="margin">
+                  <wp14:pctWidth>0</wp14:pctWidth>
+                </wp14:sizeRelH>
+                <wp14:sizeRelV relativeFrom="margin">
+                  <wp14:pctHeight>0</wp14:pctHeight>
+                </wp14:sizeRelV>
+              </wp:anchor>
+            </w:drawing>
+          </mc:Choice>
+          <mc:Fallback>
+            <w:pict>
+              <v:line w14:anchorId="46BFC9EA" id="Conector recto 38" o:spid="_x0000_s1026" style="position:absolute;flip:y;z-index:251737088;visibility:visible;mso-wrap-style:square;mso-width-percent:0;mso-height-percent:0;mso-wrap-distance-left:9pt;mso-wrap-distance-top:0;mso-wrap-distance-right:9pt;mso-wrap-distance-bottom:0;mso-position-horizontal:absolute;mso-position-horizontal-relative:text;mso-position-vertical:absolute;mso-position-vertical-relative:text;mso-width-percent:0;mso-height-percent:0;mso-width-relative:margin;mso-height-relative:margin" from="286.95pt,233.15pt" to="347.7pt,233.9pt" o:gfxdata="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" strokecolor="red" strokeweight="1.5pt">
+                <v:stroke joinstyle="miter"/>
+              </v:line>
+            </w:pict>
+          </mc:Fallback>
+        </mc:AlternateContent>
+      </w:r>
+      <w:r>
+        <w:rPr>
+          <w:noProof/>
+        </w:rPr>
+        <mc:AlternateContent>
+          <mc:Choice Requires="wps">
+            <w:drawing>
+              <wp:anchor distT="0" distB="0" distL="114300" distR="114300" simplePos="0" relativeHeight="251739136" behindDoc="0" locked="0" layoutInCell="1" allowOverlap="1" wp14:anchorId="594B0031" wp14:editId="02E504E8">
+                <wp:simplePos x="0" y="0"/>
+                <wp:positionH relativeFrom="column">
+                  <wp:posOffset>4082414</wp:posOffset>
+                </wp:positionH>
+                <wp:positionV relativeFrom="paragraph">
+                  <wp:posOffset>3065780</wp:posOffset>
+                </wp:positionV>
+                <wp:extent cx="962025" cy="9525"/>
+                <wp:effectExtent l="0" t="0" r="28575" b="28575"/>
+                <wp:wrapNone/>
+                <wp:docPr id="40" name="Conector recto 40"/>
+                <wp:cNvGraphicFramePr/>
+                <a:graphic xmlns:a="http://schemas.openxmlformats.org/drawingml/2006/main">
+                  <a:graphicData uri="http://schemas.microsoft.com/office/word/2010/wordprocessingShape">
+                    <wps:wsp>
+                      <wps:cNvCnPr/>
+                      <wps:spPr>
+                        <a:xfrm>
+                          <a:off x="0" y="0"/>
+                          <a:ext cx="962025" cy="9525"/>
+                        </a:xfrm>
+                        <a:prstGeom prst="line">
+                          <a:avLst/>
+                        </a:prstGeom>
+                        <a:ln w="19050">
+                          <a:solidFill>
+                            <a:srgbClr val="FF0000"/>
+                          </a:solidFill>
+                        </a:ln>
+                      </wps:spPr>
+                      <wps:style>
+                        <a:lnRef idx="1">
+                          <a:schemeClr val="accent1"/>
+                        </a:lnRef>
+                        <a:fillRef idx="0">
+                          <a:schemeClr val="accent1"/>
+                        </a:fillRef>
+                        <a:effectRef idx="0">
+                          <a:schemeClr val="accent1"/>
+                        </a:effectRef>
+                        <a:fontRef idx="minor">
+                          <a:schemeClr val="tx1"/>
+                        </a:fontRef>
+                      </wps:style>
+                      <wps:bodyPr/>
+                    </wps:wsp>
+                  </a:graphicData>
+                </a:graphic>
+                <wp14:sizeRelH relativeFrom="margin">
+                  <wp14:pctWidth>0</wp14:pctWidth>
+                </wp14:sizeRelH>
+                <wp14:sizeRelV relativeFrom="margin">
+                  <wp14:pctHeight>0</wp14:pctHeight>
+                </wp14:sizeRelV>
+              </wp:anchor>
+            </w:drawing>
+          </mc:Choice>
+          <mc:Fallback>
+            <w:pict>
+              <v:line w14:anchorId="26656E86" id="Conector recto 40" o:spid="_x0000_s1026" style="position:absolute;z-index:251739136;visibility:visible;mso-wrap-style:square;mso-width-percent:0;mso-height-percent:0;mso-wrap-distance-left:9pt;mso-wrap-distance-top:0;mso-wrap-distance-right:9pt;mso-wrap-distance-bottom:0;mso-position-horizontal:absolute;mso-position-horizontal-relative:text;mso-position-vertical:absolute;mso-position-vertical-relative:text;mso-width-percent:0;mso-height-percent:0;mso-width-relative:margin;mso-height-relative:margin" from="321.45pt,241.4pt" to="397.2pt,242.15pt" o:gfxdata="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" strokecolor="red" strokeweight="1.5pt">
+                <v:stroke joinstyle="miter"/>
+              </v:line>
+            </w:pict>
+          </mc:Fallback>
+        </mc:AlternateContent>
+      </w:r>
       <w:r>
         <w:drawing>
-          <wp:inline distT="0" distB="0" distL="0" distR="0" wp14:anchorId="080C97CD" wp14:editId="428F1856">
-            <wp:extent cx="5400040" cy="970915"/>
-            <wp:effectExtent l="0" t="0" r="0" b="635"/>
-            <wp:docPr id="7" name="Imagen 7"/>
+          <wp:anchor distT="0" distB="0" distL="114300" distR="114300" simplePos="0" relativeHeight="251735040" behindDoc="1" locked="0" layoutInCell="1" allowOverlap="1" wp14:anchorId="647B7049" wp14:editId="275AD39A">
+            <wp:simplePos x="0" y="0"/>
+            <wp:positionH relativeFrom="margin">
+              <wp:posOffset>-614680</wp:posOffset>
+            </wp:positionH>
+            <wp:positionV relativeFrom="paragraph">
+              <wp:posOffset>2264410</wp:posOffset>
+            </wp:positionV>
+            <wp:extent cx="6589076" cy="1319518"/>
+            <wp:effectExtent l="76200" t="76200" r="135890" b="128905"/>
+            <wp:wrapNone/>
+            <wp:docPr id="26" name="Imagen 26"/>
             <wp:cNvGraphicFramePr>
               <a:graphicFrameLocks xmlns:a="http://schemas.openxmlformats.org/drawingml/2006/main" noChangeAspect="1"/>
             </wp:cNvGraphicFramePr>
@@ -4164,7 +4731,13 @@
                     <pic:cNvPicPr/>
                   </pic:nvPicPr>
                   <pic:blipFill>
-                    <a:blip r:embed="rId19"/>
+                    <a:blip r:embed="rId19">
+                      <a:extLst>
+                        <a:ext uri="{28A0092B-C50C-407E-A947-70E740481C1C}">
+                          <a14:useLocalDpi xmlns:a14="http://schemas.microsoft.com/office/drawing/2010/main" val="0"/>
+                        </a:ext>
+                      </a:extLst>
+                    </a:blip>
                     <a:stretch>
                       <a:fillRect/>
                     </a:stretch>
@@ -4172,58 +4745,135 @@
                   <pic:spPr>
                     <a:xfrm>
                       <a:off x="0" y="0"/>
-                      <a:ext cx="5400040" cy="970915"/>
+                      <a:ext cx="6589076" cy="1319518"/>
                     </a:xfrm>
                     <a:prstGeom prst="rect">
                       <a:avLst/>
                     </a:prstGeom>
+                    <a:ln w="38100" cap="sq">
+                      <a:solidFill>
+                        <a:srgbClr val="000000"/>
+                      </a:solidFill>
+                      <a:prstDash val="solid"/>
+                      <a:miter lim="800000"/>
+                    </a:ln>
+                    <a:effectLst>
+                      <a:outerShdw blurRad="50800" dist="38100" dir="2700000" algn="tl" rotWithShape="0">
+                        <a:srgbClr val="000000">
+                          <a:alpha val="43000"/>
+                        </a:srgbClr>
+                      </a:outerShdw>
+                    </a:effectLst>
                   </pic:spPr>
                 </pic:pic>
               </a:graphicData>
             </a:graphic>
-          </wp:inline>
+            <wp14:sizeRelH relativeFrom="page">
+              <wp14:pctWidth>0</wp14:pctWidth>
+            </wp14:sizeRelH>
+            <wp14:sizeRelV relativeFrom="page">
+              <wp14:pctHeight>0</wp14:pctHeight>
+            </wp14:sizeRelV>
+          </wp:anchor>
         </w:drawing>
       </w:r>
-    </w:p>
-    <w:p/>
-    <w:p>
-      <w:pPr>
-        <w:rPr>
-          <w:sz w:val="28"/>
-          <w:szCs w:val="28"/>
-        </w:rPr>
-      </w:pPr>
-      <w:r>
-        <w:rPr>
-          <w:sz w:val="28"/>
-          <w:szCs w:val="28"/>
-        </w:rPr>
-        <w:t xml:space="preserve">En el caso de querer tener distintas duraciones lo que debemos hacer es </w:t>
-      </w:r>
-      <w:proofErr w:type="spellStart"/>
-      <w:r>
-        <w:rPr>
-          <w:sz w:val="28"/>
-          <w:szCs w:val="28"/>
-        </w:rPr>
-        <w:t>descomentar</w:t>
-      </w:r>
-      <w:proofErr w:type="spellEnd"/>
-      <w:r>
-        <w:rPr>
-          <w:sz w:val="28"/>
-          <w:szCs w:val="28"/>
-        </w:rPr>
-        <w:t xml:space="preserve"> el Setter y quitar el “Final” de la variable</w:t>
-      </w:r>
-    </w:p>
-    <w:p>
-      <w:r>
+      <w:r>
+        <w:rPr>
+          <w:noProof/>
+          <w:color w:val="000000" w:themeColor="text1"/>
+          <w:sz w:val="28"/>
+          <w:szCs w:val="28"/>
+        </w:rPr>
+        <mc:AlternateContent>
+          <mc:Choice Requires="wps">
+            <w:drawing>
+              <wp:anchor distT="0" distB="0" distL="114300" distR="114300" simplePos="0" relativeHeight="251734016" behindDoc="0" locked="0" layoutInCell="1" allowOverlap="1" wp14:anchorId="76804930" wp14:editId="6070F414">
+                <wp:simplePos x="0" y="0"/>
+                <wp:positionH relativeFrom="margin">
+                  <wp:posOffset>2495550</wp:posOffset>
+                </wp:positionH>
+                <wp:positionV relativeFrom="paragraph">
+                  <wp:posOffset>1599565</wp:posOffset>
+                </wp:positionV>
+                <wp:extent cx="0" cy="476250"/>
+                <wp:effectExtent l="57150" t="0" r="57150" b="38100"/>
+                <wp:wrapNone/>
+                <wp:docPr id="24" name="Conector recto de flecha 24"/>
+                <wp:cNvGraphicFramePr/>
+                <a:graphic xmlns:a="http://schemas.openxmlformats.org/drawingml/2006/main">
+                  <a:graphicData uri="http://schemas.microsoft.com/office/word/2010/wordprocessingShape">
+                    <wps:wsp>
+                      <wps:cNvCnPr/>
+                      <wps:spPr>
+                        <a:xfrm>
+                          <a:off x="0" y="0"/>
+                          <a:ext cx="0" cy="476250"/>
+                        </a:xfrm>
+                        <a:prstGeom prst="straightConnector1">
+                          <a:avLst/>
+                        </a:prstGeom>
+                        <a:ln w="28575">
+                          <a:solidFill>
+                            <a:schemeClr val="tx1"/>
+                          </a:solidFill>
+                          <a:tailEnd type="triangle"/>
+                        </a:ln>
+                      </wps:spPr>
+                      <wps:style>
+                        <a:lnRef idx="1">
+                          <a:schemeClr val="accent1"/>
+                        </a:lnRef>
+                        <a:fillRef idx="0">
+                          <a:schemeClr val="accent1"/>
+                        </a:fillRef>
+                        <a:effectRef idx="0">
+                          <a:schemeClr val="accent1"/>
+                        </a:effectRef>
+                        <a:fontRef idx="minor">
+                          <a:schemeClr val="tx1"/>
+                        </a:fontRef>
+                      </wps:style>
+                      <wps:bodyPr/>
+                    </wps:wsp>
+                  </a:graphicData>
+                </a:graphic>
+                <wp14:sizeRelH relativeFrom="margin">
+                  <wp14:pctWidth>0</wp14:pctWidth>
+                </wp14:sizeRelH>
+                <wp14:sizeRelV relativeFrom="margin">
+                  <wp14:pctHeight>0</wp14:pctHeight>
+                </wp14:sizeRelV>
+              </wp:anchor>
+            </w:drawing>
+          </mc:Choice>
+          <mc:Fallback>
+            <w:pict>
+              <v:shape w14:anchorId="19364E75" id="Conector recto de flecha 24" o:spid="_x0000_s1026" type="#_x0000_t32" style="position:absolute;margin-left:196.5pt;margin-top:125.95pt;width:0;height:37.5pt;z-index:251734016;visibility:visible;mso-wrap-style:square;mso-width-percent:0;mso-height-percent:0;mso-wrap-distance-left:9pt;mso-wrap-distance-top:0;mso-wrap-distance-right:9pt;mso-wrap-distance-bottom:0;mso-position-horizontal:absolute;mso-position-horizontal-relative:margin;mso-position-vertical:absolute;mso-position-vertical-relative:text;mso-width-percent:0;mso-height-percent:0;mso-width-relative:margin;mso-height-relative:margin" o:gfxdata="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" strokecolor="black [3213]" strokeweight="2.25pt">
+                <v:stroke endarrow="block" joinstyle="miter"/>
+                <w10:wrap anchorx="margin"/>
+              </v:shape>
+            </w:pict>
+          </mc:Fallback>
+        </mc:AlternateContent>
+      </w:r>
+      <w:r>
+        <w:rPr>
+          <w:sz w:val="28"/>
+          <w:szCs w:val="28"/>
+        </w:rPr>
         <w:drawing>
-          <wp:inline distT="0" distB="0" distL="0" distR="0" wp14:anchorId="45D94EB3" wp14:editId="6A40916B">
-            <wp:extent cx="5400040" cy="659765"/>
-            <wp:effectExtent l="0" t="0" r="0" b="6985"/>
-            <wp:docPr id="20" name="Imagen 20"/>
+          <wp:anchor distT="0" distB="0" distL="114300" distR="114300" simplePos="0" relativeHeight="251731968" behindDoc="1" locked="0" layoutInCell="1" allowOverlap="1" wp14:anchorId="783DB0F5" wp14:editId="1080D104">
+            <wp:simplePos x="0" y="0"/>
+            <wp:positionH relativeFrom="margin">
+              <wp:align>left</wp:align>
+            </wp:positionH>
+            <wp:positionV relativeFrom="paragraph">
+              <wp:posOffset>13970</wp:posOffset>
+            </wp:positionV>
+            <wp:extent cx="5201285" cy="1514475"/>
+            <wp:effectExtent l="76200" t="76200" r="132715" b="142875"/>
+            <wp:wrapNone/>
+            <wp:docPr id="22" name="Imagen 22"/>
             <wp:cNvGraphicFramePr>
               <a:graphicFrameLocks xmlns:a="http://schemas.openxmlformats.org/drawingml/2006/main" noChangeAspect="1"/>
             </wp:cNvGraphicFramePr>
@@ -4235,7 +4885,13 @@
                     <pic:cNvPicPr/>
                   </pic:nvPicPr>
                   <pic:blipFill>
-                    <a:blip r:embed="rId20"/>
+                    <a:blip r:embed="rId20">
+                      <a:extLst>
+                        <a:ext uri="{28A0092B-C50C-407E-A947-70E740481C1C}">
+                          <a14:useLocalDpi xmlns:a14="http://schemas.microsoft.com/office/drawing/2010/main" val="0"/>
+                        </a:ext>
+                      </a:extLst>
+                    </a:blip>
                     <a:stretch>
                       <a:fillRect/>
                     </a:stretch>
@@ -4243,16 +4899,36 @@
                   <pic:spPr>
                     <a:xfrm>
                       <a:off x="0" y="0"/>
-                      <a:ext cx="5400040" cy="659765"/>
+                      <a:ext cx="5201285" cy="1514475"/>
                     </a:xfrm>
                     <a:prstGeom prst="rect">
                       <a:avLst/>
                     </a:prstGeom>
+                    <a:ln w="38100" cap="sq">
+                      <a:solidFill>
+                        <a:srgbClr val="000000"/>
+                      </a:solidFill>
+                      <a:prstDash val="solid"/>
+                      <a:miter lim="800000"/>
+                    </a:ln>
+                    <a:effectLst>
+                      <a:outerShdw blurRad="50800" dist="38100" dir="2700000" algn="tl" rotWithShape="0">
+                        <a:srgbClr val="000000">
+                          <a:alpha val="43000"/>
+                        </a:srgbClr>
+                      </a:outerShdw>
+                    </a:effectLst>
                   </pic:spPr>
                 </pic:pic>
               </a:graphicData>
             </a:graphic>
-          </wp:inline>
+            <wp14:sizeRelH relativeFrom="page">
+              <wp14:pctWidth>0</wp14:pctWidth>
+            </wp14:sizeRelH>
+            <wp14:sizeRelV relativeFrom="page">
+              <wp14:pctHeight>0</wp14:pctHeight>
+            </wp14:sizeRelV>
+          </wp:anchor>
         </w:drawing>
       </w:r>
       <w:r>
@@ -5815,7 +6491,6 @@
         <w:t>” donde tiene dos métodos abstractos (“</w:t>
       </w:r>
       <w:proofErr w:type="spellStart"/>
-      <w:proofErr w:type="gramStart"/>
       <w:r>
         <w:rPr>
           <w:b/>
@@ -5833,17 +6508,7 @@
           <w:sz w:val="28"/>
           <w:szCs w:val="28"/>
         </w:rPr>
-        <w:t>(</w:t>
-      </w:r>
-      <w:proofErr w:type="gramEnd"/>
-      <w:r>
-        <w:rPr>
-          <w:b/>
-          <w:bCs/>
-          <w:sz w:val="28"/>
-          <w:szCs w:val="28"/>
-        </w:rPr>
-        <w:t>);</w:t>
+        <w:t>();</w:t>
       </w:r>
       <w:r>
         <w:rPr>
@@ -6047,7 +6712,6 @@
         <w:t>“</w:t>
       </w:r>
       <w:proofErr w:type="spellStart"/>
-      <w:proofErr w:type="gramStart"/>
       <w:r>
         <w:rPr>
           <w:b/>
@@ -6065,17 +6729,7 @@
           <w:sz w:val="28"/>
           <w:szCs w:val="28"/>
         </w:rPr>
-        <w:t>(</w:t>
-      </w:r>
-      <w:proofErr w:type="gramEnd"/>
-      <w:r>
-        <w:rPr>
-          <w:b/>
-          <w:bCs/>
-          <w:sz w:val="28"/>
-          <w:szCs w:val="28"/>
-        </w:rPr>
-        <w:t>);</w:t>
+        <w:t>();</w:t>
       </w:r>
       <w:r>
         <w:rPr>
@@ -6575,7 +7229,6 @@
         </w:rPr>
         <w:t xml:space="preserve"> del “</w:t>
       </w:r>
-      <w:proofErr w:type="gramStart"/>
       <w:r>
         <w:rPr>
           <w:b/>
@@ -6583,17 +7236,7 @@
           <w:sz w:val="28"/>
           <w:szCs w:val="28"/>
         </w:rPr>
-        <w:t>main(</w:t>
-      </w:r>
-      <w:proofErr w:type="gramEnd"/>
-      <w:r>
-        <w:rPr>
-          <w:b/>
-          <w:bCs/>
-          <w:sz w:val="28"/>
-          <w:szCs w:val="28"/>
-        </w:rPr>
-        <w:t>)</w:t>
+        <w:t>main()</w:t>
       </w:r>
       <w:r>
         <w:rPr>
@@ -10708,6 +11351,7 @@
     <w:rsidRoot w:val="006D3515"/>
     <w:rsid w:val="004852DF"/>
     <w:rsid w:val="006D3515"/>
+    <w:rsid w:val="00885E5D"/>
     <w:rsid w:val="00B47280"/>
     <w:rsid w:val="00D76843"/>
     <w:rsid w:val="00DA2D5E"/>
@@ -10727,7 +11371,7 @@
   </m:mathPr>
   <w:themeFontLang w:val="es-ES"/>
   <w:clrSchemeMapping w:bg1="light1" w:t1="dark1" w:bg2="light2" w:t2="dark2" w:accent1="accent1" w:accent2="accent2" w:accent3="accent3" w:accent4="accent4" w:accent5="accent5" w:accent6="accent6" w:hyperlink="hyperlink" w:followedHyperlink="followedHyperlink"/>
-  <w:decimalSymbol w:val=","/>
+  <w:decimalSymbol w:val="."/>
   <w:listSeparator w:val=";"/>
   <w15:chartTrackingRefBased/>
 </w:settings>

</xml_diff>